<commit_message>
:docs: fixed some docs
</commit_message>
<xml_diff>
--- a/reports/Group/Group - Chartering Report.docx
+++ b/reports/Group/Group - Chartering Report.docx
@@ -2855,6 +2855,76 @@
     <w:p>
       <w:pPr>
         <w:pStyle w:val="Normal0"/>
+        <w:numPr>
+          <w:ilvl w:val="0"/>
+          <w:numId w:val="1"/>
+        </w:numPr>
+        <w:pBdr>
+          <w:top w:val="nil"/>
+          <w:left w:val="nil"/>
+          <w:bottom w:val="nil"/>
+          <w:right w:val="nil"/>
+          <w:between w:val="nil"/>
+        </w:pBdr>
+      </w:pPr>
+      <w:r>
+        <w:rPr>
+          <w:color w:val="000000"/>
+        </w:rPr>
+        <w:t xml:space="preserve">En cada </w:t>
+      </w:r>
+      <w:proofErr w:type="spellStart"/>
+      <w:r>
+        <w:rPr>
+          <w:i/>
+          <w:iCs/>
+          <w:color w:val="000000"/>
+        </w:rPr>
+        <w:t>deliverable</w:t>
+      </w:r>
+      <w:proofErr w:type="spellEnd"/>
+      <w:r>
+        <w:rPr>
+          <w:color w:val="000000"/>
+        </w:rPr>
+        <w:t xml:space="preserve"> se hará una reunión previa, se analizará el trabajo a realizar y la carga de trabajo y se decidirá si intentamos </w:t>
+      </w:r>
+      <w:proofErr w:type="spellStart"/>
+      <w:r>
+        <w:rPr>
+          <w:i/>
+          <w:iCs/>
+          <w:color w:val="000000"/>
+        </w:rPr>
+        <w:t>Supplementary</w:t>
+      </w:r>
+      <w:proofErr w:type="spellEnd"/>
+      <w:r>
+        <w:rPr>
+          <w:color w:val="000000"/>
+        </w:rPr>
+        <w:t xml:space="preserve"> I, II o nos quedamos en </w:t>
+      </w:r>
+      <w:proofErr w:type="spellStart"/>
+      <w:r>
+        <w:rPr>
+          <w:i/>
+          <w:iCs/>
+          <w:color w:val="000000"/>
+        </w:rPr>
+        <w:t>Mandatory</w:t>
+      </w:r>
+      <w:proofErr w:type="spellEnd"/>
+      <w:r>
+        <w:rPr>
+          <w:color w:val="000000"/>
+        </w:rPr>
+        <w:t>.</w:t>
+      </w:r>
+    </w:p>
+    <w:p>
+      <w:pPr>
+        <w:pStyle w:val="Normal0"/>
       </w:pPr>
       <w:r>
         <w:t>Se realizará un seguimiento y medición del rendimiento de cada integrante antes de cada entrega.</w:t>
@@ -2898,7 +2968,6 @@
       <w:bookmarkStart w:id="8" w:name="_heading=h.4d34og8" w:colFirst="0" w:colLast="0"/>
       <w:bookmarkEnd w:id="8"/>
       <w:r>
-        <w:lastRenderedPageBreak/>
         <w:t>4.4 Indicadores de rendimiento</w:t>
       </w:r>
     </w:p>

</xml_diff>